<commit_message>
Userstory 1 changed. If it is not oka let it me know.
</commit_message>
<xml_diff>
--- a/includes/Userstories.docx
+++ b/includes/Userstories.docx
@@ -39,7 +39,15 @@
         <w:t xml:space="preserve">Description: As a customer I want to </w:t>
       </w:r>
       <w:r>
-        <w:t>search for a specific movie by title, rating, and actor.</w:t>
+        <w:t xml:space="preserve">search for a specific movie by title, rating, and </w:t>
+      </w:r>
+      <w:r>
+        <w:t>category</w:t>
+      </w:r>
+      <w:bookmarkStart w:id="0" w:name="_GoBack"/>
+      <w:bookmarkEnd w:id="0"/>
+      <w:r>
+        <w:t>.</w:t>
       </w:r>
     </w:p>
     <w:p>
@@ -192,13 +200,7 @@
         <w:rPr>
           <w:b/>
         </w:rPr>
-        <w:t xml:space="preserve"> </w:t>
-      </w:r>
-      <w:r>
-        <w:rPr>
-          <w:b/>
-        </w:rPr>
-        <w:t>5</w:t>
+        <w:t xml:space="preserve"> 5</w:t>
       </w:r>
       <w:proofErr w:type="gramStart"/>
       <w:r>
@@ -225,12 +227,7 @@
         <w:t xml:space="preserve">Description: As a customer I want </w:t>
       </w:r>
       <w:r>
-        <w:t>to sort by Rating</w:t>
-      </w:r>
-      <w:bookmarkStart w:id="0" w:name="_GoBack"/>
-      <w:bookmarkEnd w:id="0"/>
-      <w:r>
-        <w:t xml:space="preserve"> </w:t>
+        <w:t xml:space="preserve">to sort by Rating </w:t>
       </w:r>
       <w:r>
         <w:t>.</w:t>

</xml_diff>